<commit_message>
making reports in power bi with filter
</commit_message>
<xml_diff>
--- a/Power BI/Power BI Basics.docx
+++ b/Power BI/Power BI Basics.docx
@@ -710,6 +710,9 @@
     </w:p>
     <w:p>
       <w:r>
+        <w:rPr>
+          <w:noProof/>
+        </w:rPr>
         <w:lastRenderedPageBreak/>
         <w:drawing>
           <wp:inline distT="0" distB="0" distL="0" distR="0" wp14:anchorId="75DB4579" wp14:editId="5413DD4F">
@@ -756,6 +759,9 @@
     </w:p>
     <w:p>
       <w:r>
+        <w:rPr>
+          <w:noProof/>
+        </w:rPr>
         <w:drawing>
           <wp:inline distT="0" distB="0" distL="0" distR="0" wp14:anchorId="03D814CD" wp14:editId="241AC18F">
             <wp:extent cx="5731510" cy="3172460"/>
@@ -826,6 +832,7 @@
         <w:rPr>
           <w:b/>
           <w:bCs/>
+          <w:noProof/>
           <w:sz w:val="28"/>
           <w:szCs w:val="28"/>
         </w:rPr>
@@ -867,6 +874,378 @@
         </w:drawing>
       </w:r>
     </w:p>
+    <w:p>
+      <w:pPr>
+        <w:rPr>
+          <w:b/>
+          <w:bCs/>
+          <w:sz w:val="28"/>
+          <w:szCs w:val="28"/>
+        </w:rPr>
+      </w:pPr>
+    </w:p>
+    <w:p>
+      <w:pPr>
+        <w:rPr>
+          <w:b/>
+          <w:bCs/>
+          <w:sz w:val="28"/>
+          <w:szCs w:val="28"/>
+        </w:rPr>
+      </w:pPr>
+      <w:r>
+        <w:rPr>
+          <w:b/>
+          <w:bCs/>
+          <w:sz w:val="28"/>
+          <w:szCs w:val="28"/>
+        </w:rPr>
+        <w:t>FILE EXTENSIONS IN POWER BI</w:t>
+      </w:r>
+    </w:p>
+    <w:p>
+      <w:r>
+        <w:rPr>
+          <w:b/>
+          <w:bCs/>
+        </w:rPr>
+        <w:t>PBIX</w:t>
+      </w:r>
+      <w:r>
+        <w:t xml:space="preserve"> stands for </w:t>
+      </w:r>
+      <w:r>
+        <w:rPr>
+          <w:b/>
+          <w:bCs/>
+        </w:rPr>
+        <w:t>Power BI eXecutable</w:t>
+      </w:r>
+      <w:r>
+        <w:t xml:space="preserve"> (commonly interpreted this way by the community, though Microsoft doesn’t officially expand it).</w:t>
+      </w:r>
+    </w:p>
+    <w:p>
+      <w:r>
+        <w:t>Other related Power BI file extensions are:</w:t>
+      </w:r>
+    </w:p>
+    <w:p>
+      <w:pPr>
+        <w:numPr>
+          <w:ilvl w:val="0"/>
+          <w:numId w:val="2"/>
+        </w:numPr>
+      </w:pPr>
+      <w:r>
+        <w:rPr>
+          <w:b/>
+          <w:bCs/>
+        </w:rPr>
+        <w:t>.pbit</w:t>
+      </w:r>
+      <w:r>
+        <w:t xml:space="preserve"> → </w:t>
+      </w:r>
+      <w:r>
+        <w:rPr>
+          <w:b/>
+          <w:bCs/>
+        </w:rPr>
+        <w:t>Power BI Template</w:t>
+      </w:r>
+    </w:p>
+    <w:p>
+      <w:pPr>
+        <w:numPr>
+          <w:ilvl w:val="0"/>
+          <w:numId w:val="2"/>
+        </w:numPr>
+        <w:rPr>
+          <w:sz w:val="28"/>
+          <w:szCs w:val="28"/>
+        </w:rPr>
+      </w:pPr>
+      <w:r>
+        <w:rPr>
+          <w:b/>
+          <w:bCs/>
+        </w:rPr>
+        <w:t>.pbix</w:t>
+      </w:r>
+      <w:r>
+        <w:t xml:space="preserve"> → </w:t>
+      </w:r>
+      <w:r>
+        <w:rPr>
+          <w:b/>
+          <w:bCs/>
+        </w:rPr>
+        <w:t>Power BI report file (main working file)</w:t>
+      </w:r>
+    </w:p>
+    <w:p>
+      <w:pPr>
+        <w:rPr>
+          <w:sz w:val="28"/>
+          <w:szCs w:val="28"/>
+        </w:rPr>
+      </w:pPr>
+    </w:p>
+    <w:p>
+      <w:pPr>
+        <w:rPr>
+          <w:b/>
+          <w:bCs/>
+          <w:sz w:val="28"/>
+          <w:szCs w:val="28"/>
+        </w:rPr>
+      </w:pPr>
+      <w:r>
+        <w:rPr>
+          <w:b/>
+          <w:bCs/>
+          <w:sz w:val="28"/>
+          <w:szCs w:val="28"/>
+        </w:rPr>
+        <w:t>TOP N FOR BAR CHART</w:t>
+      </w:r>
+    </w:p>
+    <w:p>
+      <w:pPr>
+        <w:rPr>
+          <w:b/>
+          <w:bCs/>
+          <w:sz w:val="28"/>
+          <w:szCs w:val="28"/>
+        </w:rPr>
+      </w:pPr>
+      <w:r>
+        <w:rPr>
+          <w:b/>
+          <w:bCs/>
+          <w:sz w:val="28"/>
+          <w:szCs w:val="28"/>
+        </w:rPr>
+        <w:drawing>
+          <wp:inline distT="0" distB="0" distL="0" distR="0" wp14:anchorId="4545CD16" wp14:editId="51BFE2AF">
+            <wp:extent cx="5731510" cy="3061970"/>
+            <wp:effectExtent l="0" t="0" r="2540" b="5080"/>
+            <wp:docPr id="1429500753" name="Picture 1"/>
+            <wp:cNvGraphicFramePr>
+              <a:graphicFrameLocks xmlns:a="http://schemas.openxmlformats.org/drawingml/2006/main" noChangeAspect="1"/>
+            </wp:cNvGraphicFramePr>
+            <a:graphic xmlns:a="http://schemas.openxmlformats.org/drawingml/2006/main">
+              <a:graphicData uri="http://schemas.openxmlformats.org/drawingml/2006/picture">
+                <pic:pic xmlns:pic="http://schemas.openxmlformats.org/drawingml/2006/picture">
+                  <pic:nvPicPr>
+                    <pic:cNvPr id="1429500753" name=""/>
+                    <pic:cNvPicPr/>
+                  </pic:nvPicPr>
+                  <pic:blipFill>
+                    <a:blip r:embed="rId15"/>
+                    <a:stretch>
+                      <a:fillRect/>
+                    </a:stretch>
+                  </pic:blipFill>
+                  <pic:spPr>
+                    <a:xfrm>
+                      <a:off x="0" y="0"/>
+                      <a:ext cx="5731510" cy="3061970"/>
+                    </a:xfrm>
+                    <a:prstGeom prst="rect">
+                      <a:avLst/>
+                    </a:prstGeom>
+                  </pic:spPr>
+                </pic:pic>
+              </a:graphicData>
+            </a:graphic>
+          </wp:inline>
+        </w:drawing>
+      </w:r>
+    </w:p>
+    <w:p>
+      <w:r>
+        <w:lastRenderedPageBreak/>
+        <w:t>The below chart will displays the Top 5 records which as high hydro energy</w:t>
+      </w:r>
+    </w:p>
+    <w:p>
+      <w:r>
+        <w:drawing>
+          <wp:inline distT="0" distB="0" distL="0" distR="0" wp14:anchorId="2F34354E" wp14:editId="450E15A6">
+            <wp:extent cx="5731510" cy="2780030"/>
+            <wp:effectExtent l="0" t="0" r="2540" b="1270"/>
+            <wp:docPr id="87794899" name="Picture 1"/>
+            <wp:cNvGraphicFramePr>
+              <a:graphicFrameLocks xmlns:a="http://schemas.openxmlformats.org/drawingml/2006/main" noChangeAspect="1"/>
+            </wp:cNvGraphicFramePr>
+            <a:graphic xmlns:a="http://schemas.openxmlformats.org/drawingml/2006/main">
+              <a:graphicData uri="http://schemas.openxmlformats.org/drawingml/2006/picture">
+                <pic:pic xmlns:pic="http://schemas.openxmlformats.org/drawingml/2006/picture">
+                  <pic:nvPicPr>
+                    <pic:cNvPr id="87794899" name=""/>
+                    <pic:cNvPicPr/>
+                  </pic:nvPicPr>
+                  <pic:blipFill>
+                    <a:blip r:embed="rId16"/>
+                    <a:stretch>
+                      <a:fillRect/>
+                    </a:stretch>
+                  </pic:blipFill>
+                  <pic:spPr>
+                    <a:xfrm>
+                      <a:off x="0" y="0"/>
+                      <a:ext cx="5731510" cy="2780030"/>
+                    </a:xfrm>
+                    <a:prstGeom prst="rect">
+                      <a:avLst/>
+                    </a:prstGeom>
+                  </pic:spPr>
+                </pic:pic>
+              </a:graphicData>
+            </a:graphic>
+          </wp:inline>
+        </w:drawing>
+      </w:r>
+    </w:p>
+    <w:p/>
+    <w:p>
+      <w:pPr>
+        <w:rPr>
+          <w:b/>
+          <w:bCs/>
+          <w:sz w:val="28"/>
+          <w:szCs w:val="28"/>
+        </w:rPr>
+      </w:pPr>
+      <w:r>
+        <w:rPr>
+          <w:b/>
+          <w:bCs/>
+          <w:sz w:val="28"/>
+          <w:szCs w:val="28"/>
+        </w:rPr>
+        <w:t>EXPORTING DATA FROM CHART</w:t>
+      </w:r>
+    </w:p>
+    <w:p>
+      <w:pPr>
+        <w:rPr>
+          <w:b/>
+          <w:bCs/>
+          <w:sz w:val="28"/>
+          <w:szCs w:val="28"/>
+        </w:rPr>
+      </w:pPr>
+      <w:r>
+        <w:rPr>
+          <w:b/>
+          <w:bCs/>
+          <w:sz w:val="28"/>
+          <w:szCs w:val="28"/>
+        </w:rPr>
+        <w:drawing>
+          <wp:inline distT="0" distB="0" distL="0" distR="0" wp14:anchorId="76F4A7F0" wp14:editId="540340EF">
+            <wp:extent cx="5731510" cy="3049905"/>
+            <wp:effectExtent l="0" t="0" r="2540" b="0"/>
+            <wp:docPr id="1668461273" name="Picture 1"/>
+            <wp:cNvGraphicFramePr>
+              <a:graphicFrameLocks xmlns:a="http://schemas.openxmlformats.org/drawingml/2006/main" noChangeAspect="1"/>
+            </wp:cNvGraphicFramePr>
+            <a:graphic xmlns:a="http://schemas.openxmlformats.org/drawingml/2006/main">
+              <a:graphicData uri="http://schemas.openxmlformats.org/drawingml/2006/picture">
+                <pic:pic xmlns:pic="http://schemas.openxmlformats.org/drawingml/2006/picture">
+                  <pic:nvPicPr>
+                    <pic:cNvPr id="1668461273" name=""/>
+                    <pic:cNvPicPr/>
+                  </pic:nvPicPr>
+                  <pic:blipFill>
+                    <a:blip r:embed="rId17"/>
+                    <a:stretch>
+                      <a:fillRect/>
+                    </a:stretch>
+                  </pic:blipFill>
+                  <pic:spPr>
+                    <a:xfrm>
+                      <a:off x="0" y="0"/>
+                      <a:ext cx="5731510" cy="3049905"/>
+                    </a:xfrm>
+                    <a:prstGeom prst="rect">
+                      <a:avLst/>
+                    </a:prstGeom>
+                  </pic:spPr>
+                </pic:pic>
+              </a:graphicData>
+            </a:graphic>
+          </wp:inline>
+        </w:drawing>
+      </w:r>
+    </w:p>
+    <w:p>
+      <w:pPr>
+        <w:rPr>
+          <w:b/>
+          <w:bCs/>
+          <w:sz w:val="28"/>
+          <w:szCs w:val="28"/>
+        </w:rPr>
+      </w:pPr>
+      <w:r>
+        <w:rPr>
+          <w:b/>
+          <w:bCs/>
+          <w:sz w:val="28"/>
+          <w:szCs w:val="28"/>
+        </w:rPr>
+        <w:lastRenderedPageBreak/>
+        <w:drawing>
+          <wp:inline distT="0" distB="0" distL="0" distR="0" wp14:anchorId="6067E637" wp14:editId="03584690">
+            <wp:extent cx="5731510" cy="3112135"/>
+            <wp:effectExtent l="0" t="0" r="2540" b="0"/>
+            <wp:docPr id="1153216431" name="Picture 1"/>
+            <wp:cNvGraphicFramePr>
+              <a:graphicFrameLocks xmlns:a="http://schemas.openxmlformats.org/drawingml/2006/main" noChangeAspect="1"/>
+            </wp:cNvGraphicFramePr>
+            <a:graphic xmlns:a="http://schemas.openxmlformats.org/drawingml/2006/main">
+              <a:graphicData uri="http://schemas.openxmlformats.org/drawingml/2006/picture">
+                <pic:pic xmlns:pic="http://schemas.openxmlformats.org/drawingml/2006/picture">
+                  <pic:nvPicPr>
+                    <pic:cNvPr id="1153216431" name=""/>
+                    <pic:cNvPicPr/>
+                  </pic:nvPicPr>
+                  <pic:blipFill>
+                    <a:blip r:embed="rId18"/>
+                    <a:stretch>
+                      <a:fillRect/>
+                    </a:stretch>
+                  </pic:blipFill>
+                  <pic:spPr>
+                    <a:xfrm>
+                      <a:off x="0" y="0"/>
+                      <a:ext cx="5731510" cy="3112135"/>
+                    </a:xfrm>
+                    <a:prstGeom prst="rect">
+                      <a:avLst/>
+                    </a:prstGeom>
+                  </pic:spPr>
+                </pic:pic>
+              </a:graphicData>
+            </a:graphic>
+          </wp:inline>
+        </w:drawing>
+      </w:r>
+    </w:p>
+    <w:p>
+      <w:pPr>
+        <w:rPr>
+          <w:b/>
+          <w:bCs/>
+          <w:sz w:val="28"/>
+          <w:szCs w:val="28"/>
+        </w:rPr>
+      </w:pPr>
+    </w:p>
     <w:p/>
     <w:sectPr>
       <w:pgSz w:w="11906" w:h="16838"/>
@@ -881,6 +1260,155 @@
 <file path=word/numbering.xml><?xml version="1.0" encoding="utf-8"?>
 <w:numbering xmlns:wpc="http://schemas.microsoft.com/office/word/2010/wordprocessingCanvas" xmlns:cx="http://schemas.microsoft.com/office/drawing/2014/chartex" xmlns:cx1="http://schemas.microsoft.com/office/drawing/2015/9/8/chartex" xmlns:cx2="http://schemas.microsoft.com/office/drawing/2015/10/21/chartex" xmlns:cx3="http://schemas.microsoft.com/office/drawing/2016/5/9/chartex" xmlns:cx4="http://schemas.microsoft.com/office/drawing/2016/5/10/chartex" xmlns:cx5="http://schemas.microsoft.com/office/drawing/2016/5/11/chartex" xmlns:cx6="http://schemas.microsoft.com/office/drawing/2016/5/12/chartex" xmlns:cx7="http://schemas.microsoft.com/office/drawing/2016/5/13/chartex" xmlns:cx8="http://schemas.microsoft.com/office/drawing/2016/5/14/chartex" xmlns:mc="http://schemas.openxmlformats.org/markup-compatibility/2006" xmlns:aink="http://schemas.microsoft.com/office/drawing/2016/ink" xmlns:am3d="http://schemas.microsoft.com/office/drawing/2017/model3d" xmlns:o="urn:schemas-microsoft-com:office:office" xmlns:oel="http://schemas.microsoft.com/office/2019/extlst" xmlns:r="http://schemas.openxmlformats.org/officeDocument/2006/relationships" xmlns:m="http://schemas.openxmlformats.org/officeDocument/2006/math" xmlns:v="urn:schemas-microsoft-com:vml" xmlns:wp14="http://schemas.microsoft.com/office/word/2010/wordprocessingDrawing" xmlns:wp="http://schemas.openxmlformats.org/drawingml/2006/wordprocessingDrawing" xmlns:w10="urn:schemas-microsoft-com:office:word" xmlns:w="http://schemas.openxmlformats.org/wordprocessingml/2006/main" xmlns:w14="http://schemas.microsoft.com/office/word/2010/wordml" xmlns:w15="http://schemas.microsoft.com/office/word/2012/wordml" xmlns:w16cex="http://schemas.microsoft.com/office/word/2018/wordml/cex" xmlns:w16cid="http://schemas.microsoft.com/office/word/2016/wordml/cid" xmlns:w16="http://schemas.microsoft.com/office/word/2018/wordml" xmlns:w16du="http://schemas.microsoft.com/office/word/2023/wordml/word16du" xmlns:w16sdtdh="http://schemas.microsoft.com/office/word/2020/wordml/sdtdatahash" xmlns:w16sdtfl="http://schemas.microsoft.com/office/word/2024/wordml/sdtformatlock" xmlns:w16se="http://schemas.microsoft.com/office/word/2015/wordml/symex" xmlns:wpg="http://schemas.microsoft.com/office/word/2010/wordprocessingGroup" xmlns:wpi="http://schemas.microsoft.com/office/word/2010/wordprocessingInk" xmlns:wne="http://schemas.microsoft.com/office/word/2006/wordml" xmlns:wps="http://schemas.microsoft.com/office/word/2010/wordprocessingShape" mc:Ignorable="w14 w15 w16se w16cid w16 w16cex w16sdtdh w16sdtfl w16du wp14">
   <w:abstractNum w:abstractNumId="0" w15:restartNumberingAfterBreak="0">
+    <w:nsid w:val="22693F6A"/>
+    <w:multiLevelType w:val="multilevel"/>
+    <w:tmpl w:val="EA0EB65E"/>
+    <w:lvl w:ilvl="0">
+      <w:start w:val="1"/>
+      <w:numFmt w:val="bullet"/>
+      <w:lvlText w:val=""/>
+      <w:lvlJc w:val="left"/>
+      <w:pPr>
+        <w:tabs>
+          <w:tab w:val="num" w:pos="720"/>
+        </w:tabs>
+        <w:ind w:left="720" w:hanging="360"/>
+      </w:pPr>
+      <w:rPr>
+        <w:rFonts w:ascii="Symbol" w:hAnsi="Symbol" w:hint="default"/>
+        <w:sz w:val="20"/>
+      </w:rPr>
+    </w:lvl>
+    <w:lvl w:ilvl="1" w:tentative="1">
+      <w:start w:val="1"/>
+      <w:numFmt w:val="bullet"/>
+      <w:lvlText w:val="o"/>
+      <w:lvlJc w:val="left"/>
+      <w:pPr>
+        <w:tabs>
+          <w:tab w:val="num" w:pos="1440"/>
+        </w:tabs>
+        <w:ind w:left="1440" w:hanging="360"/>
+      </w:pPr>
+      <w:rPr>
+        <w:rFonts w:ascii="Courier New" w:hAnsi="Courier New" w:hint="default"/>
+        <w:sz w:val="20"/>
+      </w:rPr>
+    </w:lvl>
+    <w:lvl w:ilvl="2" w:tentative="1">
+      <w:start w:val="1"/>
+      <w:numFmt w:val="bullet"/>
+      <w:lvlText w:val=""/>
+      <w:lvlJc w:val="left"/>
+      <w:pPr>
+        <w:tabs>
+          <w:tab w:val="num" w:pos="2160"/>
+        </w:tabs>
+        <w:ind w:left="2160" w:hanging="360"/>
+      </w:pPr>
+      <w:rPr>
+        <w:rFonts w:ascii="Wingdings" w:hAnsi="Wingdings" w:hint="default"/>
+        <w:sz w:val="20"/>
+      </w:rPr>
+    </w:lvl>
+    <w:lvl w:ilvl="3" w:tentative="1">
+      <w:start w:val="1"/>
+      <w:numFmt w:val="bullet"/>
+      <w:lvlText w:val=""/>
+      <w:lvlJc w:val="left"/>
+      <w:pPr>
+        <w:tabs>
+          <w:tab w:val="num" w:pos="2880"/>
+        </w:tabs>
+        <w:ind w:left="2880" w:hanging="360"/>
+      </w:pPr>
+      <w:rPr>
+        <w:rFonts w:ascii="Wingdings" w:hAnsi="Wingdings" w:hint="default"/>
+        <w:sz w:val="20"/>
+      </w:rPr>
+    </w:lvl>
+    <w:lvl w:ilvl="4" w:tentative="1">
+      <w:start w:val="1"/>
+      <w:numFmt w:val="bullet"/>
+      <w:lvlText w:val=""/>
+      <w:lvlJc w:val="left"/>
+      <w:pPr>
+        <w:tabs>
+          <w:tab w:val="num" w:pos="3600"/>
+        </w:tabs>
+        <w:ind w:left="3600" w:hanging="360"/>
+      </w:pPr>
+      <w:rPr>
+        <w:rFonts w:ascii="Wingdings" w:hAnsi="Wingdings" w:hint="default"/>
+        <w:sz w:val="20"/>
+      </w:rPr>
+    </w:lvl>
+    <w:lvl w:ilvl="5" w:tentative="1">
+      <w:start w:val="1"/>
+      <w:numFmt w:val="bullet"/>
+      <w:lvlText w:val=""/>
+      <w:lvlJc w:val="left"/>
+      <w:pPr>
+        <w:tabs>
+          <w:tab w:val="num" w:pos="4320"/>
+        </w:tabs>
+        <w:ind w:left="4320" w:hanging="360"/>
+      </w:pPr>
+      <w:rPr>
+        <w:rFonts w:ascii="Wingdings" w:hAnsi="Wingdings" w:hint="default"/>
+        <w:sz w:val="20"/>
+      </w:rPr>
+    </w:lvl>
+    <w:lvl w:ilvl="6" w:tentative="1">
+      <w:start w:val="1"/>
+      <w:numFmt w:val="bullet"/>
+      <w:lvlText w:val=""/>
+      <w:lvlJc w:val="left"/>
+      <w:pPr>
+        <w:tabs>
+          <w:tab w:val="num" w:pos="5040"/>
+        </w:tabs>
+        <w:ind w:left="5040" w:hanging="360"/>
+      </w:pPr>
+      <w:rPr>
+        <w:rFonts w:ascii="Wingdings" w:hAnsi="Wingdings" w:hint="default"/>
+        <w:sz w:val="20"/>
+      </w:rPr>
+    </w:lvl>
+    <w:lvl w:ilvl="7" w:tentative="1">
+      <w:start w:val="1"/>
+      <w:numFmt w:val="bullet"/>
+      <w:lvlText w:val=""/>
+      <w:lvlJc w:val="left"/>
+      <w:pPr>
+        <w:tabs>
+          <w:tab w:val="num" w:pos="5760"/>
+        </w:tabs>
+        <w:ind w:left="5760" w:hanging="360"/>
+      </w:pPr>
+      <w:rPr>
+        <w:rFonts w:ascii="Wingdings" w:hAnsi="Wingdings" w:hint="default"/>
+        <w:sz w:val="20"/>
+      </w:rPr>
+    </w:lvl>
+    <w:lvl w:ilvl="8" w:tentative="1">
+      <w:start w:val="1"/>
+      <w:numFmt w:val="bullet"/>
+      <w:lvlText w:val=""/>
+      <w:lvlJc w:val="left"/>
+      <w:pPr>
+        <w:tabs>
+          <w:tab w:val="num" w:pos="6480"/>
+        </w:tabs>
+        <w:ind w:left="6480" w:hanging="360"/>
+      </w:pPr>
+      <w:rPr>
+        <w:rFonts w:ascii="Wingdings" w:hAnsi="Wingdings" w:hint="default"/>
+        <w:sz w:val="20"/>
+      </w:rPr>
+    </w:lvl>
+  </w:abstractNum>
+  <w:abstractNum w:abstractNumId="1" w15:restartNumberingAfterBreak="0">
     <w:nsid w:val="27E07190"/>
     <w:multiLevelType w:val="multilevel"/>
     <w:tmpl w:val="E21A941C"/>
@@ -994,6 +1522,9 @@
     </w:lvl>
   </w:abstractNum>
   <w:num w:numId="1" w16cid:durableId="1022048297">
+    <w:abstractNumId w:val="1"/>
+  </w:num>
+  <w:num w:numId="2" w16cid:durableId="1532381165">
     <w:abstractNumId w:val="0"/>
   </w:num>
 </w:numbering>
@@ -1602,7 +2133,6 @@
   <w:style w:type="character" w:default="1" w:styleId="DefaultParagraphFont">
     <w:name w:val="Default Paragraph Font"/>
     <w:uiPriority w:val="1"/>
-    <w:semiHidden/>
     <w:unhideWhenUsed/>
   </w:style>
   <w:style w:type="table" w:default="1" w:styleId="TableNormal">

</xml_diff>

<commit_message>
generating auto date/time hirarechy field by changing field's type
</commit_message>
<xml_diff>
--- a/Power BI/Power BI Basics.docx
+++ b/Power BI/Power BI Basics.docx
@@ -494,7 +494,15 @@
     </w:p>
     <w:p>
       <w:r>
-        <w:t>With this we an remove add columns</w:t>
+        <w:t xml:space="preserve">With this we </w:t>
+      </w:r>
+      <w:proofErr w:type="spellStart"/>
+      <w:r>
+        <w:t>an</w:t>
+      </w:r>
+      <w:proofErr w:type="spellEnd"/>
+      <w:r>
+        <w:t xml:space="preserve"> remove add columns</w:t>
       </w:r>
     </w:p>
     <w:p>
@@ -799,6 +807,174 @@
         </w:drawing>
       </w:r>
     </w:p>
+    <w:p>
+      <w:pPr>
+        <w:rPr>
+          <w:b/>
+          <w:bCs/>
+        </w:rPr>
+      </w:pPr>
+      <w:r>
+        <w:rPr>
+          <w:b/>
+          <w:bCs/>
+        </w:rPr>
+        <w:t>Note:</w:t>
+      </w:r>
+    </w:p>
+    <w:p>
+      <w:r>
+        <w:t xml:space="preserve">In Power BI, the </w:t>
+      </w:r>
+      <w:r>
+        <w:rPr>
+          <w:b/>
+          <w:bCs/>
+        </w:rPr>
+        <w:t>Map visual</w:t>
+      </w:r>
+      <w:r>
+        <w:t xml:space="preserve"> (or Filled Map) requires some kind of </w:t>
+      </w:r>
+      <w:r>
+        <w:rPr>
+          <w:b/>
+          <w:bCs/>
+        </w:rPr>
+        <w:t>geographic data</w:t>
+      </w:r>
+      <w:r>
+        <w:t xml:space="preserve"> such as:</w:t>
+      </w:r>
+    </w:p>
+    <w:p>
+      <w:pPr>
+        <w:numPr>
+          <w:ilvl w:val="0"/>
+          <w:numId w:val="3"/>
+        </w:numPr>
+      </w:pPr>
+      <w:r>
+        <w:t>Country / State / City</w:t>
+      </w:r>
+    </w:p>
+    <w:p>
+      <w:pPr>
+        <w:numPr>
+          <w:ilvl w:val="0"/>
+          <w:numId w:val="3"/>
+        </w:numPr>
+      </w:pPr>
+      <w:r>
+        <w:t>Latitude &amp; Longitude</w:t>
+      </w:r>
+    </w:p>
+    <w:p>
+      <w:pPr>
+        <w:numPr>
+          <w:ilvl w:val="0"/>
+          <w:numId w:val="3"/>
+        </w:numPr>
+      </w:pPr>
+      <w:r>
+        <w:lastRenderedPageBreak/>
+        <w:t>Postal Code / Region</w:t>
+      </w:r>
+    </w:p>
+    <w:p>
+      <w:r>
+        <w:t xml:space="preserve">If your dataset (like the one we generated) has </w:t>
+      </w:r>
+      <w:r>
+        <w:rPr>
+          <w:b/>
+          <w:bCs/>
+        </w:rPr>
+        <w:t>no location-type columns</w:t>
+      </w:r>
+      <w:r>
+        <w:t>, then:</w:t>
+      </w:r>
+    </w:p>
+    <w:p>
+      <w:pPr>
+        <w:numPr>
+          <w:ilvl w:val="0"/>
+          <w:numId w:val="4"/>
+        </w:numPr>
+      </w:pPr>
+      <w:r>
+        <w:t xml:space="preserve">When you try to drag a field into the </w:t>
+      </w:r>
+      <w:r>
+        <w:rPr>
+          <w:b/>
+          <w:bCs/>
+        </w:rPr>
+        <w:t>Location</w:t>
+      </w:r>
+      <w:r>
+        <w:t xml:space="preserve"> well of a Map visual, Power BI won’t know how to plot it.</w:t>
+      </w:r>
+    </w:p>
+    <w:p>
+      <w:pPr>
+        <w:numPr>
+          <w:ilvl w:val="0"/>
+          <w:numId w:val="4"/>
+        </w:numPr>
+      </w:pPr>
+      <w:r>
+        <w:t xml:space="preserve">It may show an empty map or an error message like </w:t>
+      </w:r>
+      <w:r>
+        <w:rPr>
+          <w:i/>
+          <w:iCs/>
+        </w:rPr>
+        <w:t>“More location data is needed to create a map.”</w:t>
+      </w:r>
+    </w:p>
+    <w:p>
+      <w:pPr>
+        <w:numPr>
+          <w:ilvl w:val="0"/>
+          <w:numId w:val="4"/>
+        </w:numPr>
+      </w:pPr>
+      <w:r>
+        <w:t>Power BI might try to guess (for example, treat a column like “token” or “</w:t>
+      </w:r>
+      <w:proofErr w:type="spellStart"/>
+      <w:r>
+        <w:t>obyte</w:t>
+      </w:r>
+      <w:proofErr w:type="spellEnd"/>
+      <w:r>
+        <w:t>” as location text), but it won’t map correctly unless those values match real geographic names.</w:t>
+      </w:r>
+    </w:p>
+    <w:p>
+      <w:r>
+        <w:rPr>
+          <w:rFonts w:ascii="Segoe UI Emoji" w:hAnsi="Segoe UI Emoji" w:cs="Segoe UI Emoji"/>
+        </w:rPr>
+        <w:t>✅</w:t>
+      </w:r>
+      <w:r>
+        <w:t xml:space="preserve"> To make it work, you’d need to add a </w:t>
+      </w:r>
+      <w:r>
+        <w:rPr>
+          <w:b/>
+          <w:bCs/>
+        </w:rPr>
+        <w:t>location field</w:t>
+      </w:r>
+      <w:r>
+        <w:t xml:space="preserve"> (like "Country" or "City") to the dataset.</w:t>
+      </w:r>
+    </w:p>
     <w:p/>
     <w:p>
       <w:pPr>
@@ -836,7 +1012,6 @@
           <w:sz w:val="28"/>
           <w:szCs w:val="28"/>
         </w:rPr>
-        <w:lastRenderedPageBreak/>
         <w:drawing>
           <wp:inline distT="0" distB="0" distL="0" distR="0" wp14:anchorId="470012A0" wp14:editId="3BE3FC2B">
             <wp:extent cx="5731510" cy="2933700"/>
@@ -919,8 +1094,17 @@
           <w:b/>
           <w:bCs/>
         </w:rPr>
-        <w:t>Power BI eXecutable</w:t>
-      </w:r>
+        <w:t xml:space="preserve">Power BI </w:t>
+      </w:r>
+      <w:proofErr w:type="spellStart"/>
+      <w:r>
+        <w:rPr>
+          <w:b/>
+          <w:bCs/>
+        </w:rPr>
+        <w:t>eXecutable</w:t>
+      </w:r>
+      <w:proofErr w:type="spellEnd"/>
       <w:r>
         <w:t xml:space="preserve"> (commonly interpreted this way by the community, though Microsoft doesn’t officially expand it).</w:t>
       </w:r>
@@ -942,8 +1126,17 @@
           <w:b/>
           <w:bCs/>
         </w:rPr>
-        <w:t>.pbit</w:t>
-      </w:r>
+        <w:t>.</w:t>
+      </w:r>
+      <w:proofErr w:type="spellStart"/>
+      <w:r>
+        <w:rPr>
+          <w:b/>
+          <w:bCs/>
+        </w:rPr>
+        <w:t>pbit</w:t>
+      </w:r>
+      <w:proofErr w:type="spellEnd"/>
       <w:r>
         <w:t xml:space="preserve"> → </w:t>
       </w:r>
@@ -971,8 +1164,17 @@
           <w:b/>
           <w:bCs/>
         </w:rPr>
-        <w:t>.pbix</w:t>
-      </w:r>
+        <w:t>.</w:t>
+      </w:r>
+      <w:proofErr w:type="spellStart"/>
+      <w:r>
+        <w:rPr>
+          <w:b/>
+          <w:bCs/>
+        </w:rPr>
+        <w:t>pbix</w:t>
+      </w:r>
+      <w:proofErr w:type="spellEnd"/>
       <w:r>
         <w:t xml:space="preserve"> → </w:t>
       </w:r>
@@ -1024,9 +1226,11 @@
         <w:rPr>
           <w:b/>
           <w:bCs/>
-          <w:sz w:val="28"/>
-          <w:szCs w:val="28"/>
-        </w:rPr>
+          <w:noProof/>
+          <w:sz w:val="28"/>
+          <w:szCs w:val="28"/>
+        </w:rPr>
+        <w:lastRenderedPageBreak/>
         <w:drawing>
           <wp:inline distT="0" distB="0" distL="0" distR="0" wp14:anchorId="4545CD16" wp14:editId="51BFE2AF">
             <wp:extent cx="5731510" cy="3061970"/>
@@ -1066,12 +1270,14 @@
     </w:p>
     <w:p>
       <w:r>
-        <w:lastRenderedPageBreak/>
         <w:t>The below chart will displays the Top 5 records which as high hydro energy</w:t>
       </w:r>
     </w:p>
     <w:p>
       <w:r>
+        <w:rPr>
+          <w:noProof/>
+        </w:rPr>
         <w:drawing>
           <wp:inline distT="0" distB="0" distL="0" distR="0" wp14:anchorId="2F34354E" wp14:editId="450E15A6">
             <wp:extent cx="5731510" cy="2780030"/>
@@ -1142,9 +1348,11 @@
         <w:rPr>
           <w:b/>
           <w:bCs/>
-          <w:sz w:val="28"/>
-          <w:szCs w:val="28"/>
-        </w:rPr>
+          <w:noProof/>
+          <w:sz w:val="28"/>
+          <w:szCs w:val="28"/>
+        </w:rPr>
+        <w:lastRenderedPageBreak/>
         <w:drawing>
           <wp:inline distT="0" distB="0" distL="0" distR="0" wp14:anchorId="76F4A7F0" wp14:editId="540340EF">
             <wp:extent cx="5731510" cy="3049905"/>
@@ -1195,10 +1403,10 @@
         <w:rPr>
           <w:b/>
           <w:bCs/>
-          <w:sz w:val="28"/>
-          <w:szCs w:val="28"/>
-        </w:rPr>
-        <w:lastRenderedPageBreak/>
+          <w:noProof/>
+          <w:sz w:val="28"/>
+          <w:szCs w:val="28"/>
+        </w:rPr>
         <w:drawing>
           <wp:inline distT="0" distB="0" distL="0" distR="0" wp14:anchorId="6067E637" wp14:editId="03584690">
             <wp:extent cx="5731510" cy="3112135"/>
@@ -1246,7 +1454,177 @@
         </w:rPr>
       </w:pPr>
     </w:p>
-    <w:p/>
+    <w:p>
+      <w:pPr>
+        <w:rPr>
+          <w:b/>
+          <w:bCs/>
+          <w:sz w:val="28"/>
+          <w:szCs w:val="28"/>
+        </w:rPr>
+      </w:pPr>
+      <w:r>
+        <w:rPr>
+          <w:b/>
+          <w:bCs/>
+          <w:sz w:val="28"/>
+          <w:szCs w:val="28"/>
+        </w:rPr>
+        <w:t>CHANGING DATA TYPE OF THE COLUMN</w:t>
+      </w:r>
+    </w:p>
+    <w:p>
+      <w:pPr>
+        <w:rPr>
+          <w:b/>
+          <w:bCs/>
+          <w:sz w:val="28"/>
+          <w:szCs w:val="28"/>
+        </w:rPr>
+      </w:pPr>
+      <w:r>
+        <w:rPr>
+          <w:b/>
+          <w:bCs/>
+          <w:sz w:val="28"/>
+          <w:szCs w:val="28"/>
+        </w:rPr>
+        <w:lastRenderedPageBreak/>
+        <w:drawing>
+          <wp:inline distT="0" distB="0" distL="0" distR="0" wp14:anchorId="378CC874" wp14:editId="11349FF8">
+            <wp:extent cx="5731510" cy="4646930"/>
+            <wp:effectExtent l="0" t="0" r="2540" b="1270"/>
+            <wp:docPr id="1906008996" name="Picture 1"/>
+            <wp:cNvGraphicFramePr>
+              <a:graphicFrameLocks xmlns:a="http://schemas.openxmlformats.org/drawingml/2006/main" noChangeAspect="1"/>
+            </wp:cNvGraphicFramePr>
+            <a:graphic xmlns:a="http://schemas.openxmlformats.org/drawingml/2006/main">
+              <a:graphicData uri="http://schemas.openxmlformats.org/drawingml/2006/picture">
+                <pic:pic xmlns:pic="http://schemas.openxmlformats.org/drawingml/2006/picture">
+                  <pic:nvPicPr>
+                    <pic:cNvPr id="1906008996" name=""/>
+                    <pic:cNvPicPr/>
+                  </pic:nvPicPr>
+                  <pic:blipFill>
+                    <a:blip r:embed="rId19"/>
+                    <a:stretch>
+                      <a:fillRect/>
+                    </a:stretch>
+                  </pic:blipFill>
+                  <pic:spPr>
+                    <a:xfrm>
+                      <a:off x="0" y="0"/>
+                      <a:ext cx="5731510" cy="4646930"/>
+                    </a:xfrm>
+                    <a:prstGeom prst="rect">
+                      <a:avLst/>
+                    </a:prstGeom>
+                  </pic:spPr>
+                </pic:pic>
+              </a:graphicData>
+            </a:graphic>
+          </wp:inline>
+        </w:drawing>
+      </w:r>
+    </w:p>
+    <w:p>
+      <w:pPr>
+        <w:rPr>
+          <w:b/>
+          <w:bCs/>
+          <w:sz w:val="28"/>
+          <w:szCs w:val="28"/>
+        </w:rPr>
+      </w:pPr>
+      <w:r>
+        <w:rPr>
+          <w:b/>
+          <w:bCs/>
+          <w:sz w:val="28"/>
+          <w:szCs w:val="28"/>
+        </w:rPr>
+        <w:drawing>
+          <wp:inline distT="0" distB="0" distL="0" distR="0" wp14:anchorId="117D654E" wp14:editId="37488D38">
+            <wp:extent cx="4476750" cy="2966975"/>
+            <wp:effectExtent l="0" t="0" r="0" b="5080"/>
+            <wp:docPr id="54624941" name="Picture 1"/>
+            <wp:cNvGraphicFramePr>
+              <a:graphicFrameLocks xmlns:a="http://schemas.openxmlformats.org/drawingml/2006/main" noChangeAspect="1"/>
+            </wp:cNvGraphicFramePr>
+            <a:graphic xmlns:a="http://schemas.openxmlformats.org/drawingml/2006/main">
+              <a:graphicData uri="http://schemas.openxmlformats.org/drawingml/2006/picture">
+                <pic:pic xmlns:pic="http://schemas.openxmlformats.org/drawingml/2006/picture">
+                  <pic:nvPicPr>
+                    <pic:cNvPr id="54624941" name=""/>
+                    <pic:cNvPicPr/>
+                  </pic:nvPicPr>
+                  <pic:blipFill>
+                    <a:blip r:embed="rId20"/>
+                    <a:stretch>
+                      <a:fillRect/>
+                    </a:stretch>
+                  </pic:blipFill>
+                  <pic:spPr>
+                    <a:xfrm>
+                      <a:off x="0" y="0"/>
+                      <a:ext cx="4481716" cy="2970266"/>
+                    </a:xfrm>
+                    <a:prstGeom prst="rect">
+                      <a:avLst/>
+                    </a:prstGeom>
+                  </pic:spPr>
+                </pic:pic>
+              </a:graphicData>
+            </a:graphic>
+          </wp:inline>
+        </w:drawing>
+      </w:r>
+    </w:p>
+    <w:p>
+      <w:r>
+        <w:t>After changing the column to Date/Time the column will look like below</w:t>
+      </w:r>
+    </w:p>
+    <w:p>
+      <w:r>
+        <w:lastRenderedPageBreak/>
+        <w:drawing>
+          <wp:inline distT="0" distB="0" distL="0" distR="0" wp14:anchorId="34CD51C4" wp14:editId="6FFBE66A">
+            <wp:extent cx="4660900" cy="4436272"/>
+            <wp:effectExtent l="0" t="0" r="6350" b="2540"/>
+            <wp:docPr id="1255654740" name="Picture 1"/>
+            <wp:cNvGraphicFramePr>
+              <a:graphicFrameLocks xmlns:a="http://schemas.openxmlformats.org/drawingml/2006/main" noChangeAspect="1"/>
+            </wp:cNvGraphicFramePr>
+            <a:graphic xmlns:a="http://schemas.openxmlformats.org/drawingml/2006/main">
+              <a:graphicData uri="http://schemas.openxmlformats.org/drawingml/2006/picture">
+                <pic:pic xmlns:pic="http://schemas.openxmlformats.org/drawingml/2006/picture">
+                  <pic:nvPicPr>
+                    <pic:cNvPr id="1255654740" name=""/>
+                    <pic:cNvPicPr/>
+                  </pic:nvPicPr>
+                  <pic:blipFill>
+                    <a:blip r:embed="rId21"/>
+                    <a:stretch>
+                      <a:fillRect/>
+                    </a:stretch>
+                  </pic:blipFill>
+                  <pic:spPr>
+                    <a:xfrm>
+                      <a:off x="0" y="0"/>
+                      <a:ext cx="4663230" cy="4438490"/>
+                    </a:xfrm>
+                    <a:prstGeom prst="rect">
+                      <a:avLst/>
+                    </a:prstGeom>
+                  </pic:spPr>
+                </pic:pic>
+              </a:graphicData>
+            </a:graphic>
+          </wp:inline>
+        </w:drawing>
+      </w:r>
+    </w:p>
     <w:sectPr>
       <w:pgSz w:w="11906" w:h="16838"/>
       <w:pgMar w:top="1440" w:right="1440" w:bottom="1440" w:left="1440" w:header="708" w:footer="708" w:gutter="0"/>
@@ -1521,11 +1899,315 @@
       </w:pPr>
     </w:lvl>
   </w:abstractNum>
+  <w:abstractNum w:abstractNumId="2" w15:restartNumberingAfterBreak="0">
+    <w:nsid w:val="37AB6634"/>
+    <w:multiLevelType w:val="multilevel"/>
+    <w:tmpl w:val="53F654CA"/>
+    <w:lvl w:ilvl="0">
+      <w:start w:val="1"/>
+      <w:numFmt w:val="bullet"/>
+      <w:lvlText w:val=""/>
+      <w:lvlJc w:val="left"/>
+      <w:pPr>
+        <w:tabs>
+          <w:tab w:val="num" w:pos="720"/>
+        </w:tabs>
+        <w:ind w:left="720" w:hanging="360"/>
+      </w:pPr>
+      <w:rPr>
+        <w:rFonts w:ascii="Symbol" w:hAnsi="Symbol" w:hint="default"/>
+        <w:sz w:val="20"/>
+      </w:rPr>
+    </w:lvl>
+    <w:lvl w:ilvl="1" w:tentative="1">
+      <w:start w:val="1"/>
+      <w:numFmt w:val="bullet"/>
+      <w:lvlText w:val="o"/>
+      <w:lvlJc w:val="left"/>
+      <w:pPr>
+        <w:tabs>
+          <w:tab w:val="num" w:pos="1440"/>
+        </w:tabs>
+        <w:ind w:left="1440" w:hanging="360"/>
+      </w:pPr>
+      <w:rPr>
+        <w:rFonts w:ascii="Courier New" w:hAnsi="Courier New" w:hint="default"/>
+        <w:sz w:val="20"/>
+      </w:rPr>
+    </w:lvl>
+    <w:lvl w:ilvl="2" w:tentative="1">
+      <w:start w:val="1"/>
+      <w:numFmt w:val="bullet"/>
+      <w:lvlText w:val=""/>
+      <w:lvlJc w:val="left"/>
+      <w:pPr>
+        <w:tabs>
+          <w:tab w:val="num" w:pos="2160"/>
+        </w:tabs>
+        <w:ind w:left="2160" w:hanging="360"/>
+      </w:pPr>
+      <w:rPr>
+        <w:rFonts w:ascii="Wingdings" w:hAnsi="Wingdings" w:hint="default"/>
+        <w:sz w:val="20"/>
+      </w:rPr>
+    </w:lvl>
+    <w:lvl w:ilvl="3" w:tentative="1">
+      <w:start w:val="1"/>
+      <w:numFmt w:val="bullet"/>
+      <w:lvlText w:val=""/>
+      <w:lvlJc w:val="left"/>
+      <w:pPr>
+        <w:tabs>
+          <w:tab w:val="num" w:pos="2880"/>
+        </w:tabs>
+        <w:ind w:left="2880" w:hanging="360"/>
+      </w:pPr>
+      <w:rPr>
+        <w:rFonts w:ascii="Wingdings" w:hAnsi="Wingdings" w:hint="default"/>
+        <w:sz w:val="20"/>
+      </w:rPr>
+    </w:lvl>
+    <w:lvl w:ilvl="4" w:tentative="1">
+      <w:start w:val="1"/>
+      <w:numFmt w:val="bullet"/>
+      <w:lvlText w:val=""/>
+      <w:lvlJc w:val="left"/>
+      <w:pPr>
+        <w:tabs>
+          <w:tab w:val="num" w:pos="3600"/>
+        </w:tabs>
+        <w:ind w:left="3600" w:hanging="360"/>
+      </w:pPr>
+      <w:rPr>
+        <w:rFonts w:ascii="Wingdings" w:hAnsi="Wingdings" w:hint="default"/>
+        <w:sz w:val="20"/>
+      </w:rPr>
+    </w:lvl>
+    <w:lvl w:ilvl="5" w:tentative="1">
+      <w:start w:val="1"/>
+      <w:numFmt w:val="bullet"/>
+      <w:lvlText w:val=""/>
+      <w:lvlJc w:val="left"/>
+      <w:pPr>
+        <w:tabs>
+          <w:tab w:val="num" w:pos="4320"/>
+        </w:tabs>
+        <w:ind w:left="4320" w:hanging="360"/>
+      </w:pPr>
+      <w:rPr>
+        <w:rFonts w:ascii="Wingdings" w:hAnsi="Wingdings" w:hint="default"/>
+        <w:sz w:val="20"/>
+      </w:rPr>
+    </w:lvl>
+    <w:lvl w:ilvl="6" w:tentative="1">
+      <w:start w:val="1"/>
+      <w:numFmt w:val="bullet"/>
+      <w:lvlText w:val=""/>
+      <w:lvlJc w:val="left"/>
+      <w:pPr>
+        <w:tabs>
+          <w:tab w:val="num" w:pos="5040"/>
+        </w:tabs>
+        <w:ind w:left="5040" w:hanging="360"/>
+      </w:pPr>
+      <w:rPr>
+        <w:rFonts w:ascii="Wingdings" w:hAnsi="Wingdings" w:hint="default"/>
+        <w:sz w:val="20"/>
+      </w:rPr>
+    </w:lvl>
+    <w:lvl w:ilvl="7" w:tentative="1">
+      <w:start w:val="1"/>
+      <w:numFmt w:val="bullet"/>
+      <w:lvlText w:val=""/>
+      <w:lvlJc w:val="left"/>
+      <w:pPr>
+        <w:tabs>
+          <w:tab w:val="num" w:pos="5760"/>
+        </w:tabs>
+        <w:ind w:left="5760" w:hanging="360"/>
+      </w:pPr>
+      <w:rPr>
+        <w:rFonts w:ascii="Wingdings" w:hAnsi="Wingdings" w:hint="default"/>
+        <w:sz w:val="20"/>
+      </w:rPr>
+    </w:lvl>
+    <w:lvl w:ilvl="8" w:tentative="1">
+      <w:start w:val="1"/>
+      <w:numFmt w:val="bullet"/>
+      <w:lvlText w:val=""/>
+      <w:lvlJc w:val="left"/>
+      <w:pPr>
+        <w:tabs>
+          <w:tab w:val="num" w:pos="6480"/>
+        </w:tabs>
+        <w:ind w:left="6480" w:hanging="360"/>
+      </w:pPr>
+      <w:rPr>
+        <w:rFonts w:ascii="Wingdings" w:hAnsi="Wingdings" w:hint="default"/>
+        <w:sz w:val="20"/>
+      </w:rPr>
+    </w:lvl>
+  </w:abstractNum>
+  <w:abstractNum w:abstractNumId="3" w15:restartNumberingAfterBreak="0">
+    <w:nsid w:val="6B7D6958"/>
+    <w:multiLevelType w:val="multilevel"/>
+    <w:tmpl w:val="3E325338"/>
+    <w:lvl w:ilvl="0">
+      <w:start w:val="1"/>
+      <w:numFmt w:val="bullet"/>
+      <w:lvlText w:val=""/>
+      <w:lvlJc w:val="left"/>
+      <w:pPr>
+        <w:tabs>
+          <w:tab w:val="num" w:pos="720"/>
+        </w:tabs>
+        <w:ind w:left="720" w:hanging="360"/>
+      </w:pPr>
+      <w:rPr>
+        <w:rFonts w:ascii="Symbol" w:hAnsi="Symbol" w:hint="default"/>
+        <w:sz w:val="20"/>
+      </w:rPr>
+    </w:lvl>
+    <w:lvl w:ilvl="1" w:tentative="1">
+      <w:start w:val="1"/>
+      <w:numFmt w:val="bullet"/>
+      <w:lvlText w:val="o"/>
+      <w:lvlJc w:val="left"/>
+      <w:pPr>
+        <w:tabs>
+          <w:tab w:val="num" w:pos="1440"/>
+        </w:tabs>
+        <w:ind w:left="1440" w:hanging="360"/>
+      </w:pPr>
+      <w:rPr>
+        <w:rFonts w:ascii="Courier New" w:hAnsi="Courier New" w:hint="default"/>
+        <w:sz w:val="20"/>
+      </w:rPr>
+    </w:lvl>
+    <w:lvl w:ilvl="2" w:tentative="1">
+      <w:start w:val="1"/>
+      <w:numFmt w:val="bullet"/>
+      <w:lvlText w:val=""/>
+      <w:lvlJc w:val="left"/>
+      <w:pPr>
+        <w:tabs>
+          <w:tab w:val="num" w:pos="2160"/>
+        </w:tabs>
+        <w:ind w:left="2160" w:hanging="360"/>
+      </w:pPr>
+      <w:rPr>
+        <w:rFonts w:ascii="Wingdings" w:hAnsi="Wingdings" w:hint="default"/>
+        <w:sz w:val="20"/>
+      </w:rPr>
+    </w:lvl>
+    <w:lvl w:ilvl="3" w:tentative="1">
+      <w:start w:val="1"/>
+      <w:numFmt w:val="bullet"/>
+      <w:lvlText w:val=""/>
+      <w:lvlJc w:val="left"/>
+      <w:pPr>
+        <w:tabs>
+          <w:tab w:val="num" w:pos="2880"/>
+        </w:tabs>
+        <w:ind w:left="2880" w:hanging="360"/>
+      </w:pPr>
+      <w:rPr>
+        <w:rFonts w:ascii="Wingdings" w:hAnsi="Wingdings" w:hint="default"/>
+        <w:sz w:val="20"/>
+      </w:rPr>
+    </w:lvl>
+    <w:lvl w:ilvl="4" w:tentative="1">
+      <w:start w:val="1"/>
+      <w:numFmt w:val="bullet"/>
+      <w:lvlText w:val=""/>
+      <w:lvlJc w:val="left"/>
+      <w:pPr>
+        <w:tabs>
+          <w:tab w:val="num" w:pos="3600"/>
+        </w:tabs>
+        <w:ind w:left="3600" w:hanging="360"/>
+      </w:pPr>
+      <w:rPr>
+        <w:rFonts w:ascii="Wingdings" w:hAnsi="Wingdings" w:hint="default"/>
+        <w:sz w:val="20"/>
+      </w:rPr>
+    </w:lvl>
+    <w:lvl w:ilvl="5" w:tentative="1">
+      <w:start w:val="1"/>
+      <w:numFmt w:val="bullet"/>
+      <w:lvlText w:val=""/>
+      <w:lvlJc w:val="left"/>
+      <w:pPr>
+        <w:tabs>
+          <w:tab w:val="num" w:pos="4320"/>
+        </w:tabs>
+        <w:ind w:left="4320" w:hanging="360"/>
+      </w:pPr>
+      <w:rPr>
+        <w:rFonts w:ascii="Wingdings" w:hAnsi="Wingdings" w:hint="default"/>
+        <w:sz w:val="20"/>
+      </w:rPr>
+    </w:lvl>
+    <w:lvl w:ilvl="6" w:tentative="1">
+      <w:start w:val="1"/>
+      <w:numFmt w:val="bullet"/>
+      <w:lvlText w:val=""/>
+      <w:lvlJc w:val="left"/>
+      <w:pPr>
+        <w:tabs>
+          <w:tab w:val="num" w:pos="5040"/>
+        </w:tabs>
+        <w:ind w:left="5040" w:hanging="360"/>
+      </w:pPr>
+      <w:rPr>
+        <w:rFonts w:ascii="Wingdings" w:hAnsi="Wingdings" w:hint="default"/>
+        <w:sz w:val="20"/>
+      </w:rPr>
+    </w:lvl>
+    <w:lvl w:ilvl="7" w:tentative="1">
+      <w:start w:val="1"/>
+      <w:numFmt w:val="bullet"/>
+      <w:lvlText w:val=""/>
+      <w:lvlJc w:val="left"/>
+      <w:pPr>
+        <w:tabs>
+          <w:tab w:val="num" w:pos="5760"/>
+        </w:tabs>
+        <w:ind w:left="5760" w:hanging="360"/>
+      </w:pPr>
+      <w:rPr>
+        <w:rFonts w:ascii="Wingdings" w:hAnsi="Wingdings" w:hint="default"/>
+        <w:sz w:val="20"/>
+      </w:rPr>
+    </w:lvl>
+    <w:lvl w:ilvl="8" w:tentative="1">
+      <w:start w:val="1"/>
+      <w:numFmt w:val="bullet"/>
+      <w:lvlText w:val=""/>
+      <w:lvlJc w:val="left"/>
+      <w:pPr>
+        <w:tabs>
+          <w:tab w:val="num" w:pos="6480"/>
+        </w:tabs>
+        <w:ind w:left="6480" w:hanging="360"/>
+      </w:pPr>
+      <w:rPr>
+        <w:rFonts w:ascii="Wingdings" w:hAnsi="Wingdings" w:hint="default"/>
+        <w:sz w:val="20"/>
+      </w:rPr>
+    </w:lvl>
+  </w:abstractNum>
   <w:num w:numId="1" w16cid:durableId="1022048297">
     <w:abstractNumId w:val="1"/>
   </w:num>
   <w:num w:numId="2" w16cid:durableId="1532381165">
     <w:abstractNumId w:val="0"/>
+  </w:num>
+  <w:num w:numId="3" w16cid:durableId="1851724391">
+    <w:abstractNumId w:val="3"/>
+  </w:num>
+  <w:num w:numId="4" w16cid:durableId="784999564">
+    <w:abstractNumId w:val="2"/>
   </w:num>
 </w:numbering>
 </file>

</xml_diff>